<commit_message>
final touches/ minor typos
</commit_message>
<xml_diff>
--- a/lab2/Search/Answer Doc.docx
+++ b/lab2/Search/Answer Doc.docx
@@ -9,31 +9,7 @@
     </w:p>
     <w:p>
       <w:r>
-        <w:t xml:space="preserve">Code is available in the </w:t>
-      </w:r>
-      <w:proofErr w:type="spellStart"/>
-      <w:r>
-        <w:t>src</w:t>
-      </w:r>
-      <w:proofErr w:type="spellEnd"/>
-      <w:r>
-        <w:t xml:space="preserve"> folder “Searching.java</w:t>
-      </w:r>
-      <w:proofErr w:type="gramStart"/>
-      <w:r>
-        <w:t>” .</w:t>
-      </w:r>
-      <w:proofErr w:type="gramEnd"/>
-      <w:r>
-        <w:t xml:space="preserve"> </w:t>
-      </w:r>
-      <w:proofErr w:type="gramStart"/>
-      <w:r>
-        <w:t>The</w:t>
-      </w:r>
-      <w:proofErr w:type="gramEnd"/>
-      <w:r>
-        <w:t xml:space="preserve"> screen</w:t>
+        <w:t>Code is available in the src folder “Searching.java” . The screen</w:t>
       </w:r>
       <w:r>
         <w:t>shot</w:t>
@@ -95,15 +71,13 @@
     </w:p>
     <w:p>
       <w:r>
-        <w:t xml:space="preserve">The </w:t>
-      </w:r>
-      <w:proofErr w:type="spellStart"/>
-      <w:r>
-        <w:t>improvedLinearSearch</w:t>
-      </w:r>
-      <w:proofErr w:type="spellEnd"/>
-      <w:r>
-        <w:t xml:space="preserve"> () takes in sorted array and compares the difference between key and starting and ending values of the array, after which it decides the end from which it will start iteration. Hence performs much better than usual linear search.</w:t>
+        <w:t>The improvedLinearSearch () takes in sorted array and compares the difference between key and starting and ending values of the array, after which it decides the end from which it will start iteration. Hence performs much better than usual linear search</w:t>
+      </w:r>
+      <w:r>
+        <w:t>, when the array is uniformly distributed and sorted</w:t>
+      </w:r>
+      <w:r>
+        <w:t>.</w:t>
       </w:r>
     </w:p>
     <w:sectPr>

</xml_diff>